<commit_message>
Added relevant commit url's to all elaboration plans.
</commit_message>
<xml_diff>
--- a/documents/Iteration Plan/Elaboration Iteration Plan 2.docx
+++ b/documents/Iteration Plan/Elaboration Iteration Plan 2.docx
@@ -6,8 +6,6 @@
       <w:pPr>
         <w:pStyle w:val="Title"/>
       </w:pPr>
-      <w:bookmarkStart w:id="0" w:name="_GoBack"/>
-      <w:bookmarkEnd w:id="0"/>
       <w:r>
         <w:t>Pharmacy Error Tracker</w:t>
       </w:r>
@@ -16,21 +14,11 @@
       <w:pPr>
         <w:pStyle w:val="Title"/>
       </w:pPr>
-      <w:r>
-        <w:fldChar w:fldCharType="begin"/>
-      </w:r>
-      <w:r>
-        <w:instrText xml:space="preserve"> TITLE  \* MERGEFORMAT </w:instrText>
-      </w:r>
-      <w:r>
-        <w:fldChar w:fldCharType="separate"/>
-      </w:r>
-      <w:r>
-        <w:t>Iteration Plan</w:t>
-      </w:r>
-      <w:r>
-        <w:fldChar w:fldCharType="end"/>
-      </w:r>
+      <w:fldSimple w:instr=" TITLE  \* MERGEFORMAT ">
+        <w:r>
+          <w:t>Iteration Plan</w:t>
+        </w:r>
+      </w:fldSimple>
       <w:r>
         <w:t xml:space="preserve"> – Elaboration Iteration 2</w:t>
       </w:r>
@@ -88,7 +76,7 @@
                 <w:bCs/>
               </w:rPr>
             </w:pPr>
-            <w:bookmarkStart w:id="1" w:name="OLE_LINK1"/>
+            <w:bookmarkStart w:id="0" w:name="OLE_LINK1"/>
             <w:r>
               <w:rPr>
                 <w:rFonts w:ascii="Arial" w:hAnsi="Arial" w:cs="Arial"/>
@@ -232,7 +220,7 @@
           </w:p>
         </w:tc>
       </w:tr>
-      <w:bookmarkEnd w:id="1"/>
+      <w:bookmarkEnd w:id="0"/>
     </w:tbl>
     <w:p>
       <w:pPr>
@@ -1053,12 +1041,14 @@
                 <w:color w:val="000000" w:themeColor="text1"/>
               </w:rPr>
             </w:pPr>
-            <w:r>
-              <w:rPr>
-                <w:color w:val="000000" w:themeColor="text1"/>
-              </w:rPr>
-              <w:t>Incomplete</w:t>
-            </w:r>
+            <w:hyperlink r:id="rId9" w:history="1">
+              <w:r>
+                <w:rPr>
+                  <w:rStyle w:val="Hyperlink"/>
+                </w:rPr>
+                <w:t>Incomplete</w:t>
+              </w:r>
+            </w:hyperlink>
           </w:p>
         </w:tc>
         <w:tc>
@@ -1228,7 +1218,7 @@
                 <w:color w:val="000000" w:themeColor="text1"/>
               </w:rPr>
             </w:pPr>
-            <w:hyperlink r:id="rId9" w:history="1">
+            <w:hyperlink r:id="rId10" w:history="1">
               <w:r>
                 <w:rPr>
                   <w:rStyle w:val="Hyperlink"/>
@@ -1538,11 +1528,19 @@
                 <w:color w:val="000000" w:themeColor="text1"/>
               </w:rPr>
             </w:pPr>
-            <w:r>
-              <w:rPr>
-                <w:color w:val="000000" w:themeColor="text1"/>
-              </w:rPr>
-              <w:t>Finalise Data Model</w:t>
+            <w:proofErr w:type="spellStart"/>
+            <w:r>
+              <w:rPr>
+                <w:color w:val="000000" w:themeColor="text1"/>
+              </w:rPr>
+              <w:t>Finalise</w:t>
+            </w:r>
+            <w:proofErr w:type="spellEnd"/>
+            <w:r>
+              <w:rPr>
+                <w:color w:val="000000" w:themeColor="text1"/>
+              </w:rPr>
+              <w:t xml:space="preserve"> Data Model</w:t>
             </w:r>
           </w:p>
         </w:tc>
@@ -1576,7 +1574,7 @@
                 <w:color w:val="4472C4" w:themeColor="accent1"/>
               </w:rPr>
             </w:pPr>
-            <w:hyperlink r:id="rId10">
+            <w:hyperlink r:id="rId11">
               <w:r>
                 <w:rPr>
                   <w:rStyle w:val="Hyperlink"/>
@@ -1603,8 +1601,16 @@
               <w:rPr>
                 <w:color w:val="000000" w:themeColor="text1"/>
               </w:rPr>
-              <w:t>Beau &amp; Jette</w:t>
-            </w:r>
+              <w:t xml:space="preserve">Beau &amp; </w:t>
+            </w:r>
+            <w:proofErr w:type="spellStart"/>
+            <w:r>
+              <w:rPr>
+                <w:color w:val="000000" w:themeColor="text1"/>
+              </w:rPr>
+              <w:t>Jette</w:t>
+            </w:r>
+            <w:proofErr w:type="spellEnd"/>
           </w:p>
         </w:tc>
         <w:tc>
@@ -1897,166 +1903,7 @@
                 <w:color w:val="000000" w:themeColor="text1"/>
               </w:rPr>
             </w:pPr>
-            <w:r>
-              <w:rPr>
-                <w:color w:val="000000" w:themeColor="text1"/>
-              </w:rPr>
-              <w:t>Complete</w:t>
-            </w:r>
-          </w:p>
-        </w:tc>
-        <w:tc>
-          <w:tcPr>
-            <w:tcW w:w="1170" w:type="dxa"/>
-            <w:shd w:val="clear" w:color="auto" w:fill="auto"/>
-            <w:noWrap/>
-          </w:tcPr>
-          <w:p>
-            <w:pPr>
-              <w:rPr>
-                <w:color w:val="000000" w:themeColor="text1"/>
-              </w:rPr>
-            </w:pPr>
-            <w:r>
-              <w:rPr>
-                <w:color w:val="000000" w:themeColor="text1"/>
-              </w:rPr>
-              <w:t>Beau</w:t>
-            </w:r>
-          </w:p>
-        </w:tc>
-        <w:tc>
-          <w:tcPr>
-            <w:tcW w:w="990" w:type="dxa"/>
-          </w:tcPr>
-          <w:p>
-            <w:pPr>
-              <w:rPr>
-                <w:color w:val="000000" w:themeColor="text1"/>
-              </w:rPr>
-            </w:pPr>
-            <w:r>
-              <w:rPr>
-                <w:color w:val="000000" w:themeColor="text1"/>
-              </w:rPr>
-              <w:t>3</w:t>
-            </w:r>
-          </w:p>
-        </w:tc>
-        <w:tc>
-          <w:tcPr>
-            <w:tcW w:w="900" w:type="dxa"/>
-            <w:shd w:val="clear" w:color="auto" w:fill="auto"/>
-            <w:noWrap/>
-          </w:tcPr>
-          <w:p>
-            <w:pPr>
-              <w:rPr>
-                <w:color w:val="000000" w:themeColor="text1"/>
-              </w:rPr>
-            </w:pPr>
-            <w:r>
-              <w:rPr>
-                <w:color w:val="000000" w:themeColor="text1"/>
-              </w:rPr>
-              <w:t>5</w:t>
-            </w:r>
-          </w:p>
-        </w:tc>
-        <w:tc>
-          <w:tcPr>
-            <w:tcW w:w="1136" w:type="dxa"/>
-            <w:shd w:val="clear" w:color="auto" w:fill="auto"/>
-            <w:noWrap/>
-          </w:tcPr>
-          <w:p>
-            <w:pPr>
-              <w:rPr>
-                <w:color w:val="000000" w:themeColor="text1"/>
-              </w:rPr>
-            </w:pPr>
-            <w:r>
-              <w:rPr>
-                <w:color w:val="000000" w:themeColor="text1"/>
-              </w:rPr>
-              <w:t>0</w:t>
-            </w:r>
-          </w:p>
-        </w:tc>
-      </w:tr>
-      <w:tr>
-        <w:trPr>
-          <w:trHeight w:val="255"/>
-        </w:trPr>
-        <w:tc>
-          <w:tcPr>
-            <w:tcW w:w="710" w:type="dxa"/>
-          </w:tcPr>
-          <w:p>
-            <w:pPr>
-              <w:rPr>
-                <w:color w:val="000000" w:themeColor="text1"/>
-              </w:rPr>
-            </w:pPr>
-            <w:r>
-              <w:rPr>
-                <w:color w:val="000000" w:themeColor="text1"/>
-              </w:rPr>
-              <w:t>5.1</w:t>
-            </w:r>
-          </w:p>
-        </w:tc>
-        <w:tc>
-          <w:tcPr>
-            <w:tcW w:w="2376" w:type="dxa"/>
-            <w:shd w:val="clear" w:color="auto" w:fill="auto"/>
-            <w:noWrap/>
-          </w:tcPr>
-          <w:p>
-            <w:pPr>
-              <w:rPr>
-                <w:color w:val="000000" w:themeColor="text1"/>
-              </w:rPr>
-            </w:pPr>
-            <w:r>
-              <w:rPr>
-                <w:color w:val="000000" w:themeColor="text1"/>
-              </w:rPr>
-              <w:t>Create User Interface for Login Screen</w:t>
-            </w:r>
-          </w:p>
-        </w:tc>
-        <w:tc>
-          <w:tcPr>
-            <w:tcW w:w="2509" w:type="dxa"/>
-          </w:tcPr>
-          <w:p>
-            <w:pPr>
-              <w:rPr>
-                <w:color w:val="000000" w:themeColor="text1"/>
-              </w:rPr>
-            </w:pPr>
-            <w:r>
-              <w:rPr>
-                <w:color w:val="000000" w:themeColor="text1"/>
-              </w:rPr>
-              <w:t>The remote server has a user interface for the user to login.</w:t>
-            </w:r>
-          </w:p>
-        </w:tc>
-        <w:tc>
-          <w:tcPr>
-            <w:tcW w:w="1170" w:type="dxa"/>
-            <w:shd w:val="clear" w:color="auto" w:fill="auto"/>
-            <w:noWrap/>
-          </w:tcPr>
-          <w:p>
-            <w:pPr>
-              <w:rPr>
-                <w:color w:val="000000" w:themeColor="text1"/>
-              </w:rPr>
-            </w:pPr>
-            <w:hyperlink r:id="rId11">
+            <w:hyperlink r:id="rId12" w:history="1">
               <w:r>
                 <w:rPr>
                   <w:rStyle w:val="Hyperlink"/>
@@ -2082,15 +1929,8 @@
               <w:rPr>
                 <w:color w:val="000000" w:themeColor="text1"/>
               </w:rPr>
-              <w:t>Jette</w:t>
-            </w:r>
-          </w:p>
-          <w:p>
-            <w:pPr>
-              <w:rPr>
-                <w:color w:val="000000" w:themeColor="text1"/>
-              </w:rPr>
-            </w:pPr>
+              <w:t>Beau</w:t>
+            </w:r>
           </w:p>
         </w:tc>
         <w:tc>
@@ -2098,11 +1938,16 @@
             <w:tcW w:w="990" w:type="dxa"/>
           </w:tcPr>
           <w:p>
-            <w:r>
-              <w:rPr>
-                <w:color w:val="000000" w:themeColor="text1"/>
-              </w:rPr>
-              <w:t>12</w:t>
+            <w:pPr>
+              <w:rPr>
+                <w:color w:val="000000" w:themeColor="text1"/>
+              </w:rPr>
+            </w:pPr>
+            <w:r>
+              <w:rPr>
+                <w:color w:val="000000" w:themeColor="text1"/>
+              </w:rPr>
+              <w:t>3</w:t>
             </w:r>
           </w:p>
         </w:tc>
@@ -2113,11 +1958,16 @@
             <w:noWrap/>
           </w:tcPr>
           <w:p>
-            <w:r>
-              <w:rPr>
-                <w:color w:val="000000" w:themeColor="text1"/>
-              </w:rPr>
-              <w:t>10</w:t>
+            <w:pPr>
+              <w:rPr>
+                <w:color w:val="000000" w:themeColor="text1"/>
+              </w:rPr>
+            </w:pPr>
+            <w:r>
+              <w:rPr>
+                <w:color w:val="000000" w:themeColor="text1"/>
+              </w:rPr>
+              <w:t>5</w:t>
             </w:r>
           </w:p>
         </w:tc>
@@ -2160,7 +2010,7 @@
               <w:rPr>
                 <w:color w:val="000000" w:themeColor="text1"/>
               </w:rPr>
-              <w:t>5.2</w:t>
+              <w:t>5.1</w:t>
             </w:r>
           </w:p>
         </w:tc>
@@ -2180,15 +2030,8 @@
               <w:rPr>
                 <w:color w:val="000000" w:themeColor="text1"/>
               </w:rPr>
-              <w:t>Create Unit Tests for Login Screen.</w:t>
-            </w:r>
-          </w:p>
-          <w:p>
-            <w:pPr>
-              <w:rPr>
-                <w:color w:val="000000" w:themeColor="text1"/>
-              </w:rPr>
-            </w:pPr>
+              <w:t>Create User Interface for Login Screen</w:t>
+            </w:r>
           </w:p>
         </w:tc>
         <w:tc>
@@ -2205,15 +2048,8 @@
               <w:rPr>
                 <w:color w:val="000000" w:themeColor="text1"/>
               </w:rPr>
-              <w:t>Unit tests created for the Login Screen</w:t>
-            </w:r>
-          </w:p>
-          <w:p>
-            <w:pPr>
-              <w:rPr>
-                <w:color w:val="000000" w:themeColor="text1"/>
-              </w:rPr>
-            </w:pPr>
+              <w:t>The remote server has a user interface for the user to login.</w:t>
+            </w:r>
           </w:p>
         </w:tc>
         <w:tc>
@@ -2228,12 +2064,14 @@
                 <w:color w:val="000000" w:themeColor="text1"/>
               </w:rPr>
             </w:pPr>
-            <w:r>
-              <w:rPr>
-                <w:color w:val="000000" w:themeColor="text1"/>
-              </w:rPr>
-              <w:t>Incomplete</w:t>
-            </w:r>
+            <w:hyperlink r:id="rId13">
+              <w:r>
+                <w:rPr>
+                  <w:rStyle w:val="Hyperlink"/>
+                </w:rPr>
+                <w:t>Complete</w:t>
+              </w:r>
+            </w:hyperlink>
           </w:p>
         </w:tc>
         <w:tc>
@@ -2248,12 +2086,21 @@
                 <w:color w:val="000000" w:themeColor="text1"/>
               </w:rPr>
             </w:pPr>
+            <w:proofErr w:type="spellStart"/>
             <w:r>
               <w:rPr>
                 <w:color w:val="000000" w:themeColor="text1"/>
               </w:rPr>
               <w:t>Jette</w:t>
             </w:r>
+            <w:proofErr w:type="spellEnd"/>
+          </w:p>
+          <w:p>
+            <w:pPr>
+              <w:rPr>
+                <w:color w:val="000000" w:themeColor="text1"/>
+              </w:rPr>
+            </w:pPr>
           </w:p>
         </w:tc>
         <w:tc>
@@ -2261,16 +2108,11 @@
             <w:tcW w:w="990" w:type="dxa"/>
           </w:tcPr>
           <w:p>
-            <w:pPr>
-              <w:rPr>
-                <w:color w:val="000000" w:themeColor="text1"/>
-              </w:rPr>
-            </w:pPr>
-            <w:r>
-              <w:rPr>
-                <w:color w:val="000000" w:themeColor="text1"/>
-              </w:rPr>
-              <w:t>10</w:t>
+            <w:r>
+              <w:rPr>
+                <w:color w:val="000000" w:themeColor="text1"/>
+              </w:rPr>
+              <w:t>12</w:t>
             </w:r>
           </w:p>
         </w:tc>
@@ -2281,16 +2123,11 @@
             <w:noWrap/>
           </w:tcPr>
           <w:p>
-            <w:pPr>
-              <w:rPr>
-                <w:color w:val="000000" w:themeColor="text1"/>
-              </w:rPr>
-            </w:pPr>
-            <w:r>
-              <w:rPr>
-                <w:color w:val="000000" w:themeColor="text1"/>
-              </w:rPr>
-              <w:t>8</w:t>
+            <w:r>
+              <w:rPr>
+                <w:color w:val="000000" w:themeColor="text1"/>
+              </w:rPr>
+              <w:t>10</w:t>
             </w:r>
           </w:p>
         </w:tc>
@@ -2310,7 +2147,7 @@
               <w:rPr>
                 <w:color w:val="000000" w:themeColor="text1"/>
               </w:rPr>
-              <w:t>2</w:t>
+              <w:t>0</w:t>
             </w:r>
           </w:p>
         </w:tc>
@@ -2333,7 +2170,7 @@
               <w:rPr>
                 <w:color w:val="000000" w:themeColor="text1"/>
               </w:rPr>
-              <w:t>5.3</w:t>
+              <w:t>5.2</w:t>
             </w:r>
           </w:p>
         </w:tc>
@@ -2353,8 +2190,15 @@
               <w:rPr>
                 <w:color w:val="000000" w:themeColor="text1"/>
               </w:rPr>
-              <w:t>Create Integration Tests for Login Screen.</w:t>
-            </w:r>
+              <w:t>Create Unit Tests for Login Screen.</w:t>
+            </w:r>
+          </w:p>
+          <w:p>
+            <w:pPr>
+              <w:rPr>
+                <w:color w:val="000000" w:themeColor="text1"/>
+              </w:rPr>
+            </w:pPr>
           </w:p>
         </w:tc>
         <w:tc>
@@ -2371,8 +2215,15 @@
               <w:rPr>
                 <w:color w:val="000000" w:themeColor="text1"/>
               </w:rPr>
-              <w:t>Integration tests created for the Login Screen.</w:t>
-            </w:r>
+              <w:t>Unit tests created for the Login Screen</w:t>
+            </w:r>
+          </w:p>
+          <w:p>
+            <w:pPr>
+              <w:rPr>
+                <w:color w:val="000000" w:themeColor="text1"/>
+              </w:rPr>
+            </w:pPr>
           </w:p>
         </w:tc>
         <w:tc>
@@ -2387,12 +2238,14 @@
                 <w:color w:val="000000" w:themeColor="text1"/>
               </w:rPr>
             </w:pPr>
-            <w:r>
-              <w:rPr>
-                <w:color w:val="000000" w:themeColor="text1"/>
-              </w:rPr>
-              <w:t>Incomplete</w:t>
-            </w:r>
+            <w:hyperlink r:id="rId14" w:history="1">
+              <w:r>
+                <w:rPr>
+                  <w:rStyle w:val="Hyperlink"/>
+                </w:rPr>
+                <w:t>Incomplete</w:t>
+              </w:r>
+            </w:hyperlink>
           </w:p>
         </w:tc>
         <w:tc>
@@ -2407,12 +2260,14 @@
                 <w:color w:val="000000" w:themeColor="text1"/>
               </w:rPr>
             </w:pPr>
+            <w:proofErr w:type="spellStart"/>
             <w:r>
               <w:rPr>
                 <w:color w:val="000000" w:themeColor="text1"/>
               </w:rPr>
               <w:t>Jette</w:t>
             </w:r>
+            <w:proofErr w:type="spellEnd"/>
           </w:p>
         </w:tc>
         <w:tc>
@@ -2449,7 +2304,7 @@
               <w:rPr>
                 <w:color w:val="000000" w:themeColor="text1"/>
               </w:rPr>
-              <w:t>0</w:t>
+              <w:t>8</w:t>
             </w:r>
           </w:p>
         </w:tc>
@@ -2469,6 +2324,167 @@
               <w:rPr>
                 <w:color w:val="000000" w:themeColor="text1"/>
               </w:rPr>
+              <w:t>2</w:t>
+            </w:r>
+          </w:p>
+        </w:tc>
+      </w:tr>
+      <w:tr>
+        <w:trPr>
+          <w:trHeight w:val="255"/>
+        </w:trPr>
+        <w:tc>
+          <w:tcPr>
+            <w:tcW w:w="710" w:type="dxa"/>
+          </w:tcPr>
+          <w:p>
+            <w:pPr>
+              <w:rPr>
+                <w:color w:val="000000" w:themeColor="text1"/>
+              </w:rPr>
+            </w:pPr>
+            <w:r>
+              <w:rPr>
+                <w:color w:val="000000" w:themeColor="text1"/>
+              </w:rPr>
+              <w:t>5.3</w:t>
+            </w:r>
+          </w:p>
+        </w:tc>
+        <w:tc>
+          <w:tcPr>
+            <w:tcW w:w="2376" w:type="dxa"/>
+            <w:shd w:val="clear" w:color="auto" w:fill="auto"/>
+            <w:noWrap/>
+          </w:tcPr>
+          <w:p>
+            <w:pPr>
+              <w:rPr>
+                <w:color w:val="000000" w:themeColor="text1"/>
+              </w:rPr>
+            </w:pPr>
+            <w:r>
+              <w:rPr>
+                <w:color w:val="000000" w:themeColor="text1"/>
+              </w:rPr>
+              <w:t>Create Integration Tests for Login Screen.</w:t>
+            </w:r>
+          </w:p>
+        </w:tc>
+        <w:tc>
+          <w:tcPr>
+            <w:tcW w:w="2509" w:type="dxa"/>
+          </w:tcPr>
+          <w:p>
+            <w:pPr>
+              <w:rPr>
+                <w:color w:val="000000" w:themeColor="text1"/>
+              </w:rPr>
+            </w:pPr>
+            <w:r>
+              <w:rPr>
+                <w:color w:val="000000" w:themeColor="text1"/>
+              </w:rPr>
+              <w:t>Integration tests created for the Login Screen.</w:t>
+            </w:r>
+          </w:p>
+        </w:tc>
+        <w:tc>
+          <w:tcPr>
+            <w:tcW w:w="1170" w:type="dxa"/>
+            <w:shd w:val="clear" w:color="auto" w:fill="auto"/>
+            <w:noWrap/>
+          </w:tcPr>
+          <w:p>
+            <w:pPr>
+              <w:rPr>
+                <w:color w:val="000000" w:themeColor="text1"/>
+              </w:rPr>
+            </w:pPr>
+            <w:r>
+              <w:rPr>
+                <w:color w:val="000000" w:themeColor="text1"/>
+              </w:rPr>
+              <w:t>Incomplete</w:t>
+            </w:r>
+          </w:p>
+        </w:tc>
+        <w:tc>
+          <w:tcPr>
+            <w:tcW w:w="1170" w:type="dxa"/>
+            <w:shd w:val="clear" w:color="auto" w:fill="auto"/>
+            <w:noWrap/>
+          </w:tcPr>
+          <w:p>
+            <w:pPr>
+              <w:rPr>
+                <w:color w:val="000000" w:themeColor="text1"/>
+              </w:rPr>
+            </w:pPr>
+            <w:proofErr w:type="spellStart"/>
+            <w:r>
+              <w:rPr>
+                <w:color w:val="000000" w:themeColor="text1"/>
+              </w:rPr>
+              <w:t>Jette</w:t>
+            </w:r>
+            <w:proofErr w:type="spellEnd"/>
+          </w:p>
+        </w:tc>
+        <w:tc>
+          <w:tcPr>
+            <w:tcW w:w="990" w:type="dxa"/>
+          </w:tcPr>
+          <w:p>
+            <w:pPr>
+              <w:rPr>
+                <w:color w:val="000000" w:themeColor="text1"/>
+              </w:rPr>
+            </w:pPr>
+            <w:r>
+              <w:rPr>
+                <w:color w:val="000000" w:themeColor="text1"/>
+              </w:rPr>
+              <w:t>10</w:t>
+            </w:r>
+          </w:p>
+        </w:tc>
+        <w:tc>
+          <w:tcPr>
+            <w:tcW w:w="900" w:type="dxa"/>
+            <w:shd w:val="clear" w:color="auto" w:fill="auto"/>
+            <w:noWrap/>
+          </w:tcPr>
+          <w:p>
+            <w:pPr>
+              <w:rPr>
+                <w:color w:val="000000" w:themeColor="text1"/>
+              </w:rPr>
+            </w:pPr>
+            <w:r>
+              <w:rPr>
+                <w:color w:val="000000" w:themeColor="text1"/>
+              </w:rPr>
+              <w:t>0</w:t>
+            </w:r>
+          </w:p>
+        </w:tc>
+        <w:tc>
+          <w:tcPr>
+            <w:tcW w:w="1136" w:type="dxa"/>
+            <w:shd w:val="clear" w:color="auto" w:fill="auto"/>
+            <w:noWrap/>
+          </w:tcPr>
+          <w:p>
+            <w:pPr>
+              <w:rPr>
+                <w:color w:val="000000" w:themeColor="text1"/>
+              </w:rPr>
+            </w:pPr>
+            <w:r>
+              <w:rPr>
+                <w:color w:val="000000" w:themeColor="text1"/>
+              </w:rPr>
               <w:t>10</w:t>
             </w:r>
           </w:p>
@@ -2479,12 +2495,12 @@
       <w:pPr>
         <w:pStyle w:val="Heading1"/>
         <w:sectPr>
-          <w:headerReference w:type="even" r:id="rId12"/>
-          <w:headerReference w:type="default" r:id="rId13"/>
-          <w:footerReference w:type="even" r:id="rId14"/>
-          <w:footerReference w:type="default" r:id="rId15"/>
-          <w:headerReference w:type="first" r:id="rId16"/>
-          <w:footerReference w:type="first" r:id="rId17"/>
+          <w:headerReference w:type="even" r:id="rId15"/>
+          <w:headerReference w:type="default" r:id="rId16"/>
+          <w:footerReference w:type="even" r:id="rId17"/>
+          <w:footerReference w:type="default" r:id="rId18"/>
+          <w:headerReference w:type="first" r:id="rId19"/>
+          <w:footerReference w:type="first" r:id="rId20"/>
           <w:pgSz w:w="12240" w:h="15840" w:code="1"/>
           <w:pgMar w:top="1440" w:right="1440" w:bottom="1440" w:left="1440" w:header="720" w:footer="720" w:gutter="0"/>
           <w:cols w:space="720"/>
@@ -2700,7 +2716,15 @@
               <w:ind w:left="0"/>
             </w:pPr>
             <w:r>
-              <w:t>The data model was incorrect and was missing some foreign keys required to make the database work effectively. A discussion was held and a revised data model was created.</w:t>
+              <w:t xml:space="preserve">The data model was incorrect and was missing some foreign keys required to make the database work effectively. A discussion was </w:t>
+            </w:r>
+            <w:proofErr w:type="gramStart"/>
+            <w:r>
+              <w:t>held</w:t>
+            </w:r>
+            <w:proofErr w:type="gramEnd"/>
+            <w:r>
+              <w:t xml:space="preserve"> and a revised data model was created.</w:t>
             </w:r>
           </w:p>
         </w:tc>
@@ -2721,8 +2745,13 @@
               <w:pStyle w:val="BodyText"/>
               <w:ind w:left="0"/>
             </w:pPr>
-            <w:r>
-              <w:t>Metabase Incompatibility with MySQL</w:t>
+            <w:proofErr w:type="spellStart"/>
+            <w:r>
+              <w:t>Metabase</w:t>
+            </w:r>
+            <w:proofErr w:type="spellEnd"/>
+            <w:r>
+              <w:t xml:space="preserve"> Incompatibility with MySQL</w:t>
             </w:r>
           </w:p>
         </w:tc>
@@ -2762,10 +2791,28 @@
               <w:ind w:left="0"/>
             </w:pPr>
             <w:r>
-              <w:t>An issue was discovered when installing the development environment locally that Metabase is unable to communicate with MySQL past version 5.7. The documentation was updated to reflect this and team members advised to change their current working MySQL versions.</w:t>
-            </w:r>
-          </w:p>
-        </w:tc>
+              <w:t xml:space="preserve">An issue was discovered when installing the development environment locally that </w:t>
+            </w:r>
+            <w:proofErr w:type="spellStart"/>
+            <w:r>
+              <w:t>Metabase</w:t>
+            </w:r>
+            <w:proofErr w:type="spellEnd"/>
+            <w:r>
+              <w:t xml:space="preserve"> is unable to communicate with MySQL past version 5.7. The documentation was updated to reflect </w:t>
+            </w:r>
+            <w:proofErr w:type="gramStart"/>
+            <w:r>
+              <w:t>this</w:t>
+            </w:r>
+            <w:proofErr w:type="gramEnd"/>
+            <w:r>
+              <w:t xml:space="preserve"> and team members advised to change their current working MySQL versions.</w:t>
+            </w:r>
+          </w:p>
+        </w:tc>
+        <w:bookmarkStart w:id="1" w:name="_GoBack"/>
+        <w:bookmarkEnd w:id="1"/>
       </w:tr>
     </w:tbl>
     <w:p/>
@@ -2921,7 +2968,15 @@
               </w:rPr>
             </w:pPr>
             <w:r>
-              <w:t>Beau Johnson, Leonard Meerwood, Jette McKellar, Ryan Smith</w:t>
+              <w:t xml:space="preserve">Beau Johnson, Leonard Meerwood, </w:t>
+            </w:r>
+            <w:proofErr w:type="spellStart"/>
+            <w:r>
+              <w:t>Jette</w:t>
+            </w:r>
+            <w:proofErr w:type="spellEnd"/>
+            <w:r>
+              <w:t xml:space="preserve"> McKellar, Ryan Smith</w:t>
             </w:r>
           </w:p>
         </w:tc>
@@ -2982,7 +3037,21 @@
         <w:rPr>
           <w:color w:val="auto"/>
         </w:rPr>
-        <w:t>For this iteration we planned to have the following tasks completed in order to meet our assessment target of having the initial use case "Add an Error" implemented and working:</w:t>
+        <w:t xml:space="preserve">For this iteration we planned to have the following tasks completed </w:t>
+      </w:r>
+      <w:proofErr w:type="gramStart"/>
+      <w:r>
+        <w:rPr>
+          <w:color w:val="auto"/>
+        </w:rPr>
+        <w:t>in order to</w:t>
+      </w:r>
+      <w:proofErr w:type="gramEnd"/>
+      <w:r>
+        <w:rPr>
+          <w:color w:val="auto"/>
+        </w:rPr>
+        <w:t xml:space="preserve"> meet our assessment target of having the initial use case "Add an Error" implemented and working:</w:t>
       </w:r>
     </w:p>
     <w:p>
@@ -3000,7 +3069,21 @@
         <w:rPr>
           <w:color w:val="auto"/>
         </w:rPr>
-        <w:t>Add An Error User Interface complete</w:t>
+        <w:t xml:space="preserve">Add </w:t>
+      </w:r>
+      <w:proofErr w:type="gramStart"/>
+      <w:r>
+        <w:rPr>
+          <w:color w:val="auto"/>
+        </w:rPr>
+        <w:t>An</w:t>
+      </w:r>
+      <w:proofErr w:type="gramEnd"/>
+      <w:r>
+        <w:rPr>
+          <w:color w:val="auto"/>
+        </w:rPr>
+        <w:t xml:space="preserve"> Error User Interface complete</w:t>
       </w:r>
     </w:p>
     <w:p>
@@ -3104,11 +3187,19 @@
           <w:color w:val="000000" w:themeColor="text1"/>
         </w:rPr>
       </w:pPr>
+      <w:proofErr w:type="spellStart"/>
       <w:r>
         <w:rPr>
           <w:color w:val="auto"/>
         </w:rPr>
-        <w:t>Finalise Data Model</w:t>
+        <w:t>Finalise</w:t>
+      </w:r>
+      <w:proofErr w:type="spellEnd"/>
+      <w:r>
+        <w:rPr>
+          <w:color w:val="auto"/>
+        </w:rPr>
+        <w:t xml:space="preserve"> Data Model</w:t>
       </w:r>
     </w:p>
     <w:p>
@@ -3122,9 +3213,23 @@
         <w:rPr>
           <w:color w:val="auto"/>
         </w:rPr>
-        <w:t xml:space="preserve">Out of the listed items above, the user interfaces, UAT documentation, finalisation of the data model, and updating the documentation have all been completed for this iteration and are available for review in our bitbucket repository located </w:t>
-      </w:r>
-      <w:hyperlink r:id="rId18">
+        <w:t xml:space="preserve">Out of the listed items above, the user interfaces, UAT documentation, </w:t>
+      </w:r>
+      <w:proofErr w:type="spellStart"/>
+      <w:r>
+        <w:rPr>
+          <w:color w:val="auto"/>
+        </w:rPr>
+        <w:t>finalisation</w:t>
+      </w:r>
+      <w:proofErr w:type="spellEnd"/>
+      <w:r>
+        <w:rPr>
+          <w:color w:val="auto"/>
+        </w:rPr>
+        <w:t xml:space="preserve"> of the data model, and updating the documentation have all been completed for this iteration and are available for review in our bitbucket repository located </w:t>
+      </w:r>
+      <w:hyperlink r:id="rId21">
         <w:r>
           <w:rPr>
             <w:rStyle w:val="Hyperlink"/>
@@ -3150,15 +3255,44 @@
       </w:pPr>
       <w:r>
         <w:lastRenderedPageBreak/>
-        <w:t>Work Items: Planned compared to actually completed</w:t>
-      </w:r>
+        <w:t xml:space="preserve">Work Items: Planned compared to </w:t>
+      </w:r>
+      <w:proofErr w:type="gramStart"/>
+      <w:r>
+        <w:t>actually completed</w:t>
+      </w:r>
+      <w:proofErr w:type="gramEnd"/>
     </w:p>
     <w:p>
       <w:pPr>
         <w:ind w:left="720"/>
       </w:pPr>
       <w:r>
-        <w:t>Due to the previous iteration not being completed we had to carry a couple of work items across to this iteration which were work items 3.1 &amp; 4.2. This has meant that this iteration more work has been done than would have otherwise been required for this iteration. Further to this we front loaded a lot of work for this iteration in an attempt to get ahead. Whilst we did make good progress for this iteration and have caught up to where we are supposed to be, we did not manage to complete all of the tasks we had listed in the iteration plan. However, these tasks were the ones we brought forward from the next iteration in an attempt to get ahead and by not completing them we are not behind on the project deadline.</w:t>
+        <w:t xml:space="preserve">Due to the previous iteration not being completed we had to carry a couple of work items across to this iteration which were work items 3.1 &amp; 4.2. This has meant that this iteration more work has been done than would have otherwise been required for this iteration. Further to this we front loaded a lot of work for this iteration </w:t>
+      </w:r>
+      <w:proofErr w:type="gramStart"/>
+      <w:r>
+        <w:t>in an attempt to</w:t>
+      </w:r>
+      <w:proofErr w:type="gramEnd"/>
+      <w:r>
+        <w:t xml:space="preserve"> get ahead. Whilst we did make good progress for this iteration and have caught up to where we are supposed to be, we did not manage to complete </w:t>
+      </w:r>
+      <w:proofErr w:type="gramStart"/>
+      <w:r>
+        <w:t>all of</w:t>
+      </w:r>
+      <w:proofErr w:type="gramEnd"/>
+      <w:r>
+        <w:t xml:space="preserve"> the tasks we had listed in the iteration plan. However, these tasks were the ones we brought forward from the next iteration </w:t>
+      </w:r>
+      <w:proofErr w:type="gramStart"/>
+      <w:r>
+        <w:t>in an attempt to</w:t>
+      </w:r>
+      <w:proofErr w:type="gramEnd"/>
+      <w:r>
+        <w:t xml:space="preserve"> get ahead and by not completing them we are not behind on the project deadline.</w:t>
       </w:r>
     </w:p>
     <w:p>
@@ -3171,7 +3305,15 @@
         <w:ind w:left="1560" w:hanging="840"/>
       </w:pPr>
       <w:r>
-        <w:t>Task 3.1 - Task completed satisfactorily, issue relating to an incompatibility between MySQL and Metabase was discovered, however as shown under the issues section this was rectified.</w:t>
+        <w:t xml:space="preserve">Task 3.1 - Task completed satisfactorily, issue relating to an incompatibility between MySQL and </w:t>
+      </w:r>
+      <w:proofErr w:type="spellStart"/>
+      <w:r>
+        <w:t>Metabase</w:t>
+      </w:r>
+      <w:proofErr w:type="spellEnd"/>
+      <w:r>
+        <w:t xml:space="preserve"> was discovered, however as shown under the issues section this was rectified.</w:t>
       </w:r>
     </w:p>
     <w:p>
@@ -3245,7 +3387,7 @@
       <w:r>
         <w:t xml:space="preserve">Task 5.2 - Task has been started and after some difficulty in establishing unit testing, one </w:t>
       </w:r>
-      <w:hyperlink r:id="rId19" w:anchor="chg-test%20docs/Login.spec.js">
+      <w:hyperlink r:id="rId22" w:anchor="chg-test%20docs/Login.spec.js">
         <w:r>
           <w:rPr>
             <w:rStyle w:val="Hyperlink"/>
@@ -3419,8 +3561,13 @@
             <w:sym w:font="Symbol" w:char="F0D3"/>
           </w:r>
           <w:r>
-            <w:t>Team Pharmacon</w:t>
+            <w:t xml:space="preserve">Team </w:t>
           </w:r>
+          <w:proofErr w:type="spellStart"/>
+          <w:r>
+            <w:t>Pharmacon</w:t>
+          </w:r>
+          <w:proofErr w:type="spellEnd"/>
           <w:r>
             <w:t xml:space="preserve">, </w:t>
           </w:r>
@@ -3652,21 +3799,11 @@
           <w:tcW w:w="6379" w:type="dxa"/>
         </w:tcPr>
         <w:p>
-          <w:r>
-            <w:fldChar w:fldCharType="begin"/>
-          </w:r>
-          <w:r>
-            <w:instrText xml:space="preserve"> TITLE  \* MERGEFORMAT </w:instrText>
-          </w:r>
-          <w:r>
-            <w:fldChar w:fldCharType="separate"/>
-          </w:r>
-          <w:r>
-            <w:t>Iteration Plan</w:t>
-          </w:r>
-          <w:r>
-            <w:fldChar w:fldCharType="end"/>
-          </w:r>
+          <w:fldSimple w:instr=" TITLE  \* MERGEFORMAT ">
+            <w:r>
+              <w:t>Iteration Plan</w:t>
+            </w:r>
+          </w:fldSimple>
           <w:r>
             <w:t xml:space="preserve"> – Elaboration Iteration 2</w:t>
           </w:r>
@@ -5248,6 +5385,18 @@
       <w:shd w:val="clear" w:color="auto" w:fill="E6E6E6"/>
     </w:rPr>
   </w:style>
+  <w:style w:type="character" w:styleId="FollowedHyperlink">
+    <w:name w:val="FollowedHyperlink"/>
+    <w:basedOn w:val="DefaultParagraphFont"/>
+    <w:uiPriority w:val="99"/>
+    <w:semiHidden/>
+    <w:unhideWhenUsed/>
+    <w:rsid w:val="006D0762"/>
+    <w:rPr>
+      <w:color w:val="954F72" w:themeColor="followedHyperlink"/>
+      <w:u w:val="single"/>
+    </w:rPr>
+  </w:style>
 </w:styles>
 </file>
 

</xml_diff>